<commit_message>
Extracted Styles list to a separate class in library
</commit_message>
<xml_diff>
--- a/worksheet-generator/docs/test_new.docx
+++ b/worksheet-generator/docs/test_new.docx
@@ -79,7 +79,7 @@
               <w:pStyle w:val="ListActivity"/>
             </w:pPr>
             <w:r>
-              <w:t>to make use of for future benefits or advantages</w:t>
+              <w:t>deficient in quantity or number; not plentiful or abundant</w:t>
             </w:r>
           </w:p>
         </w:tc>
@@ -111,7 +111,7 @@
               <w:pStyle w:val="ListActivity"/>
             </w:pPr>
             <w:r>
-              <w:t>something manufactured or produced for sale</w:t>
+              <w:t>something that covers or affords protection</w:t>
             </w:r>
           </w:p>
         </w:tc>
@@ -175,7 +175,7 @@
               <w:pStyle w:val="ListActivity"/>
             </w:pPr>
             <w:r>
-              <w:t>exercising or involving careful judgment</w:t>
+              <w:t>something manufactured or produced for sale</w:t>
             </w:r>
           </w:p>
         </w:tc>
@@ -207,7 +207,7 @@
               <w:pStyle w:val="ListActivity"/>
             </w:pPr>
             <w:r>
-              <w:t>something that covers or affords protection</w:t>
+              <w:t>an exchange or transfer of goods, services, or funds</w:t>
             </w:r>
           </w:p>
         </w:tc>
@@ -239,7 +239,7 @@
               <w:pStyle w:val="ListActivity"/>
             </w:pPr>
             <w:r>
-              <w:t>deficient in quantity or number; not plentiful or abundant</w:t>
+              <w:t>having a limited nature or existence; not endless</w:t>
             </w:r>
           </w:p>
         </w:tc>
@@ -271,7 +271,7 @@
               <w:pStyle w:val="ListActivity"/>
             </w:pPr>
             <w:r>
-              <w:t>the best or most extreme</w:t>
+              <w:t>the system of public works of a country, state, or region</w:t>
             </w:r>
           </w:p>
         </w:tc>
@@ -303,7 +303,7 @@
               <w:pStyle w:val="ListActivity"/>
             </w:pPr>
             <w:r>
-              <w:t>the system of public works of a country, state, or region</w:t>
+              <w:t>the state of lacking money or material possessions</w:t>
             </w:r>
           </w:p>
         </w:tc>
@@ -335,7 +335,7 @@
               <w:pStyle w:val="ListActivity"/>
             </w:pPr>
             <w:r>
-              <w:t>to concentrate one's efforts in a special activity, field, or practice</w:t>
+              <w:t>the best or most extreme</w:t>
             </w:r>
           </w:p>
         </w:tc>
@@ -367,7 +367,7 @@
               <w:pStyle w:val="ListActivity"/>
             </w:pPr>
             <w:r>
-              <w:t>the amount of money that is available for, required for, or assigned to a particular purpose</w:t>
+              <w:t>to concentrate one's efforts in a special activity, field, or practice</w:t>
             </w:r>
           </w:p>
         </w:tc>
@@ -399,7 +399,7 @@
               <w:pStyle w:val="ListActivity"/>
             </w:pPr>
             <w:r>
-              <w:t>having a limited nature or existence; not endless</w:t>
+              <w:t>to make use of for future benefits or advantages</w:t>
             </w:r>
           </w:p>
         </w:tc>
@@ -431,7 +431,7 @@
               <w:pStyle w:val="ListActivity"/>
             </w:pPr>
             <w:r>
-              <w:t>the state of lacking money or material possessions</w:t>
+              <w:t>the amount of money that is available for, required for, or assigned to a particular purpose</w:t>
             </w:r>
           </w:p>
         </w:tc>
@@ -463,7 +463,7 @@
               <w:pStyle w:val="ListActivity"/>
             </w:pPr>
             <w:r>
-              <w:t>an exchange or transfer of goods, services, or funds</w:t>
+              <w:t>exercising or involving careful judgment</w:t>
             </w:r>
           </w:p>
         </w:tc>
@@ -488,7 +488,7 @@
       </w:pPr>
       <w:r>
         <w:drawing>
-          <wp:inline xmlns:wp14="http://schemas.microsoft.com/office/word/2010/wordprocessingDrawing" xmlns:wp="http://schemas.openxmlformats.org/drawingml/2006/wordprocessingDrawing" distT="0" distB="0" distL="0" distR="0" wp14:editId="FFBDA227">
+          <wp:inline xmlns:wp14="http://schemas.microsoft.com/office/word/2010/wordprocessingDrawing" xmlns:wp="http://schemas.openxmlformats.org/drawingml/2006/wordprocessingDrawing" distT="0" distB="0" distL="0" distR="0" wp14:editId="16FE114B">
             <wp:extent cx="3345180" cy="2230120"/>
             <wp:effectExtent l="19050" t="0" r="9525" b="0"/>
             <wp:docPr id="1" name="Picture"/>
@@ -503,7 +503,7 @@
                     <pic:cNvPicPr/>
                   </pic:nvPicPr>
                   <pic:blipFill>
-                    <a:blip xmlns:r="http://schemas.openxmlformats.org/officeDocument/2006/relationships" r:embed="R85ab6b85af5348ee" cstate="print">
+                    <a:blip xmlns:r="http://schemas.openxmlformats.org/officeDocument/2006/relationships" r:embed="R90068730b0964c52" cstate="print">
                       <a:extLst>
                         <a:ext uri="{28A0092B-C50C-407E-A947-70E740481C1C}"/>
                       </a:extLst>
@@ -566,7 +566,7 @@
       </w:pPr>
       <w:r>
         <w:drawing>
-          <wp:inline xmlns:wp14="http://schemas.microsoft.com/office/word/2010/wordprocessingDrawing" xmlns:wp="http://schemas.openxmlformats.org/drawingml/2006/wordprocessingDrawing" distT="0" distB="0" distL="0" distR="0" wp14:editId="57C77181">
+          <wp:inline xmlns:wp14="http://schemas.microsoft.com/office/word/2010/wordprocessingDrawing" xmlns:wp="http://schemas.openxmlformats.org/drawingml/2006/wordprocessingDrawing" distT="0" distB="0" distL="0" distR="0" wp14:editId="F658F69D">
             <wp:extent cx="1721987" cy="2230120"/>
             <wp:effectExtent l="19050" t="0" r="9525" b="0"/>
             <wp:docPr id="2" name="Picture"/>
@@ -581,7 +581,7 @@
                     <pic:cNvPicPr/>
                   </pic:nvPicPr>
                   <pic:blipFill>
-                    <a:blip xmlns:r="http://schemas.openxmlformats.org/officeDocument/2006/relationships" r:embed="Rba38ea567acd4664" cstate="print">
+                    <a:blip xmlns:r="http://schemas.openxmlformats.org/officeDocument/2006/relationships" r:embed="R39197d3afca5445c" cstate="print">
                       <a:extLst>
                         <a:ext uri="{28A0092B-C50C-407E-A947-70E740481C1C}"/>
                       </a:extLst>
@@ -806,36 +806,36 @@
         </w:numPr>
       </w:pPr>
       <w:r>
+        <w:t>Immanuel Kant</w:t>
+      </w:r>
+    </w:p>
+    <w:p>
+      <w:pPr>
+        <w:pStyle w:val="Text"/>
+        <w:numPr>
+          <w:ilvl w:val="0"/>
+          <w:numId w:val="5"/>
+        </w:numPr>
+      </w:pPr>
+      <w:r>
+        <w:t>Marie Curie</w:t>
+      </w:r>
+    </w:p>
+    <w:p>
+      <w:pPr>
+        <w:pStyle w:val="Text"/>
+        <w:numPr>
+          <w:ilvl w:val="0"/>
+          <w:numId w:val="5"/>
+        </w:numPr>
+      </w:pPr>
+      <w:r>
         <w:t>Adam Smith</w:t>
       </w:r>
     </w:p>
     <w:p>
       <w:pPr>
         <w:pStyle w:val="Text"/>
-        <w:numPr>
-          <w:ilvl w:val="0"/>
-          <w:numId w:val="5"/>
-        </w:numPr>
-      </w:pPr>
-      <w:r>
-        <w:t>Marie Curie</w:t>
-      </w:r>
-    </w:p>
-    <w:p>
-      <w:pPr>
-        <w:pStyle w:val="Text"/>
-        <w:numPr>
-          <w:ilvl w:val="0"/>
-          <w:numId w:val="5"/>
-        </w:numPr>
-      </w:pPr>
-      <w:r>
-        <w:t>Immanuel Kant</w:t>
-      </w:r>
-    </w:p>
-    <w:p>
-      <w:pPr>
-        <w:pStyle w:val="Text"/>
       </w:pPr>
     </w:p>
     <w:p>
@@ -880,24 +880,24 @@
         </w:numPr>
       </w:pPr>
       <w:r>
+        <w:t>Outsourcing a task from one person to another</w:t>
+      </w:r>
+    </w:p>
+    <w:p>
+      <w:pPr>
+        <w:pStyle w:val="Text"/>
+        <w:numPr>
+          <w:ilvl w:val="0"/>
+          <w:numId w:val="6"/>
+        </w:numPr>
+      </w:pPr>
+      <w:r>
         <w:t>Controlling all steps in the process of making a product</w:t>
       </w:r>
     </w:p>
     <w:p>
       <w:pPr>
         <w:pStyle w:val="Text"/>
-        <w:numPr>
-          <w:ilvl w:val="0"/>
-          <w:numId w:val="6"/>
-        </w:numPr>
-      </w:pPr>
-      <w:r>
-        <w:t>Outsourcing a task from one person to another</w:t>
-      </w:r>
-    </w:p>
-    <w:p>
-      <w:pPr>
-        <w:pStyle w:val="Text"/>
       </w:pPr>
     </w:p>
     <w:p>
@@ -918,48 +918,48 @@
         </w:numPr>
       </w:pPr>
       <w:r>
+        <w:t>To improve efficiency and quality in making those products</w:t>
+      </w:r>
+    </w:p>
+    <w:p>
+      <w:pPr>
+        <w:pStyle w:val="Text"/>
+        <w:numPr>
+          <w:ilvl w:val="0"/>
+          <w:numId w:val="7"/>
+        </w:numPr>
+      </w:pPr>
+      <w:r>
+        <w:t>To find customers in new markets</w:t>
+      </w:r>
+    </w:p>
+    <w:p>
+      <w:pPr>
+        <w:pStyle w:val="Text"/>
+        <w:numPr>
+          <w:ilvl w:val="0"/>
+          <w:numId w:val="7"/>
+        </w:numPr>
+      </w:pPr>
+      <w:r>
+        <w:t>To lower competition</w:t>
+      </w:r>
+    </w:p>
+    <w:p>
+      <w:pPr>
+        <w:pStyle w:val="Text"/>
+        <w:numPr>
+          <w:ilvl w:val="0"/>
+          <w:numId w:val="7"/>
+        </w:numPr>
+      </w:pPr>
+      <w:r>
         <w:t>To increase competition</w:t>
       </w:r>
     </w:p>
     <w:p>
       <w:pPr>
         <w:pStyle w:val="Text"/>
-        <w:numPr>
-          <w:ilvl w:val="0"/>
-          <w:numId w:val="7"/>
-        </w:numPr>
-      </w:pPr>
-      <w:r>
-        <w:t>To lower competition</w:t>
-      </w:r>
-    </w:p>
-    <w:p>
-      <w:pPr>
-        <w:pStyle w:val="Text"/>
-        <w:numPr>
-          <w:ilvl w:val="0"/>
-          <w:numId w:val="7"/>
-        </w:numPr>
-      </w:pPr>
-      <w:r>
-        <w:t>To find customers in new markets</w:t>
-      </w:r>
-    </w:p>
-    <w:p>
-      <w:pPr>
-        <w:pStyle w:val="Text"/>
-        <w:numPr>
-          <w:ilvl w:val="0"/>
-          <w:numId w:val="7"/>
-        </w:numPr>
-      </w:pPr>
-      <w:r>
-        <w:t>To improve efficiency and quality in making those products</w:t>
-      </w:r>
-    </w:p>
-    <w:p>
-      <w:pPr>
-        <w:pStyle w:val="Text"/>
       </w:pPr>
     </w:p>
     <w:p>
@@ -992,6 +992,18 @@
         </w:numPr>
       </w:pPr>
       <w:r>
+        <w:t>Human wants</w:t>
+      </w:r>
+    </w:p>
+    <w:p>
+      <w:pPr>
+        <w:pStyle w:val="Text"/>
+        <w:numPr>
+          <w:ilvl w:val="0"/>
+          <w:numId w:val="8"/>
+        </w:numPr>
+      </w:pPr>
+      <w:r>
         <w:t>Time</w:t>
       </w:r>
     </w:p>
@@ -1010,18 +1022,6 @@
     <w:p>
       <w:pPr>
         <w:pStyle w:val="Text"/>
-        <w:numPr>
-          <w:ilvl w:val="0"/>
-          <w:numId w:val="8"/>
-        </w:numPr>
-      </w:pPr>
-      <w:r>
-        <w:t>Human wants</w:t>
-      </w:r>
-    </w:p>
-    <w:p>
-      <w:pPr>
-        <w:pStyle w:val="Text"/>
       </w:pPr>
     </w:p>
     <w:p>
@@ -1116,6 +1116,126 @@
         </w:numPr>
       </w:pPr>
       <w:r>
+        <w:t>scarce</w:t>
+      </w:r>
+    </w:p>
+    <w:p>
+      <w:pPr>
+        <w:pStyle w:val="Text"/>
+        <w:numPr>
+          <w:ilvl w:val="0"/>
+          <w:numId w:val="2"/>
+        </w:numPr>
+      </w:pPr>
+      <w:r>
+        <w:t>shelter</w:t>
+      </w:r>
+    </w:p>
+    <w:p>
+      <w:pPr>
+        <w:pStyle w:val="Text"/>
+        <w:numPr>
+          <w:ilvl w:val="0"/>
+          <w:numId w:val="2"/>
+        </w:numPr>
+      </w:pPr>
+      <w:r>
+        <w:t>economics</w:t>
+      </w:r>
+    </w:p>
+    <w:p>
+      <w:pPr>
+        <w:pStyle w:val="Text"/>
+        <w:numPr>
+          <w:ilvl w:val="0"/>
+          <w:numId w:val="2"/>
+        </w:numPr>
+      </w:pPr>
+      <w:r>
+        <w:t>goods</w:t>
+      </w:r>
+    </w:p>
+    <w:p>
+      <w:pPr>
+        <w:pStyle w:val="Text"/>
+        <w:numPr>
+          <w:ilvl w:val="0"/>
+          <w:numId w:val="2"/>
+        </w:numPr>
+      </w:pPr>
+      <w:r>
+        <w:t>transaction</w:t>
+      </w:r>
+    </w:p>
+    <w:p>
+      <w:pPr>
+        <w:pStyle w:val="Text"/>
+        <w:numPr>
+          <w:ilvl w:val="0"/>
+          <w:numId w:val="2"/>
+        </w:numPr>
+      </w:pPr>
+      <w:r>
+        <w:t>finite</w:t>
+      </w:r>
+    </w:p>
+    <w:p>
+      <w:pPr>
+        <w:pStyle w:val="Text"/>
+        <w:numPr>
+          <w:ilvl w:val="0"/>
+          <w:numId w:val="2"/>
+        </w:numPr>
+      </w:pPr>
+      <w:r>
+        <w:t>infrastructure</w:t>
+      </w:r>
+    </w:p>
+    <w:p>
+      <w:pPr>
+        <w:pStyle w:val="Text"/>
+        <w:numPr>
+          <w:ilvl w:val="0"/>
+          <w:numId w:val="2"/>
+        </w:numPr>
+      </w:pPr>
+      <w:r>
+        <w:t>poverty</w:t>
+      </w:r>
+    </w:p>
+    <w:p>
+      <w:pPr>
+        <w:pStyle w:val="Text"/>
+        <w:numPr>
+          <w:ilvl w:val="0"/>
+          <w:numId w:val="2"/>
+        </w:numPr>
+      </w:pPr>
+      <w:r>
+        <w:t>ultimate</w:t>
+      </w:r>
+    </w:p>
+    <w:p>
+      <w:pPr>
+        <w:pStyle w:val="Text"/>
+        <w:numPr>
+          <w:ilvl w:val="0"/>
+          <w:numId w:val="2"/>
+        </w:numPr>
+      </w:pPr>
+      <w:r>
+        <w:t>specialize</w:t>
+      </w:r>
+    </w:p>
+    <w:p>
+      <w:pPr>
+        <w:pStyle w:val="Text"/>
+        <w:numPr>
+          <w:ilvl w:val="0"/>
+          <w:numId w:val="2"/>
+        </w:numPr>
+      </w:pPr>
+      <w:r>
         <w:t>invest</w:t>
       </w:r>
     </w:p>
@@ -1128,7 +1248,7 @@
         </w:numPr>
       </w:pPr>
       <w:r>
-        <w:t>goods</w:t>
+        <w:t>budget</w:t>
       </w:r>
     </w:p>
     <w:p>
@@ -1140,129 +1260,9 @@
         </w:numPr>
       </w:pPr>
       <w:r>
-        <w:t>economics</w:t>
-      </w:r>
-    </w:p>
-    <w:p>
-      <w:pPr>
-        <w:pStyle w:val="Text"/>
-        <w:numPr>
-          <w:ilvl w:val="0"/>
-          <w:numId w:val="2"/>
-        </w:numPr>
-      </w:pPr>
-      <w:r>
         <w:t>critical</w:t>
       </w:r>
     </w:p>
-    <w:p>
-      <w:pPr>
-        <w:pStyle w:val="Text"/>
-        <w:numPr>
-          <w:ilvl w:val="0"/>
-          <w:numId w:val="2"/>
-        </w:numPr>
-      </w:pPr>
-      <w:r>
-        <w:t>shelter</w:t>
-      </w:r>
-    </w:p>
-    <w:p>
-      <w:pPr>
-        <w:pStyle w:val="Text"/>
-        <w:numPr>
-          <w:ilvl w:val="0"/>
-          <w:numId w:val="2"/>
-        </w:numPr>
-      </w:pPr>
-      <w:r>
-        <w:t>scarce</w:t>
-      </w:r>
-    </w:p>
-    <w:p>
-      <w:pPr>
-        <w:pStyle w:val="Text"/>
-        <w:numPr>
-          <w:ilvl w:val="0"/>
-          <w:numId w:val="2"/>
-        </w:numPr>
-      </w:pPr>
-      <w:r>
-        <w:t>ultimate</w:t>
-      </w:r>
-    </w:p>
-    <w:p>
-      <w:pPr>
-        <w:pStyle w:val="Text"/>
-        <w:numPr>
-          <w:ilvl w:val="0"/>
-          <w:numId w:val="2"/>
-        </w:numPr>
-      </w:pPr>
-      <w:r>
-        <w:t>infrastructure</w:t>
-      </w:r>
-    </w:p>
-    <w:p>
-      <w:pPr>
-        <w:pStyle w:val="Text"/>
-        <w:numPr>
-          <w:ilvl w:val="0"/>
-          <w:numId w:val="2"/>
-        </w:numPr>
-      </w:pPr>
-      <w:r>
-        <w:t>specialize</w:t>
-      </w:r>
-    </w:p>
-    <w:p>
-      <w:pPr>
-        <w:pStyle w:val="Text"/>
-        <w:numPr>
-          <w:ilvl w:val="0"/>
-          <w:numId w:val="2"/>
-        </w:numPr>
-      </w:pPr>
-      <w:r>
-        <w:t>budget</w:t>
-      </w:r>
-    </w:p>
-    <w:p>
-      <w:pPr>
-        <w:pStyle w:val="Text"/>
-        <w:numPr>
-          <w:ilvl w:val="0"/>
-          <w:numId w:val="2"/>
-        </w:numPr>
-      </w:pPr>
-      <w:r>
-        <w:t>finite</w:t>
-      </w:r>
-    </w:p>
-    <w:p>
-      <w:pPr>
-        <w:pStyle w:val="Text"/>
-        <w:numPr>
-          <w:ilvl w:val="0"/>
-          <w:numId w:val="2"/>
-        </w:numPr>
-      </w:pPr>
-      <w:r>
-        <w:t>poverty</w:t>
-      </w:r>
-    </w:p>
-    <w:p>
-      <w:pPr>
-        <w:pStyle w:val="Text"/>
-        <w:numPr>
-          <w:ilvl w:val="0"/>
-          <w:numId w:val="2"/>
-        </w:numPr>
-      </w:pPr>
-      <w:r>
-        <w:t>transaction</w:t>
-      </w:r>
-    </w:p>
     <w:p/>
     <w:p>
       <w:pPr>
@@ -1318,6 +1318,18 @@
         </w:numPr>
       </w:pPr>
       <w:r>
+        <w:t>D</w:t>
+      </w:r>
+    </w:p>
+    <w:p>
+      <w:pPr>
+        <w:pStyle w:val="Text"/>
+        <w:numPr>
+          <w:ilvl w:val="0"/>
+          <w:numId w:val="10"/>
+        </w:numPr>
+      </w:pPr>
+      <w:r>
         <w:t>B</w:t>
       </w:r>
     </w:p>
@@ -1330,31 +1342,19 @@
         </w:numPr>
       </w:pPr>
       <w:r>
+        <w:t>A</w:t>
+      </w:r>
+    </w:p>
+    <w:p>
+      <w:pPr>
+        <w:pStyle w:val="Text"/>
+        <w:numPr>
+          <w:ilvl w:val="0"/>
+          <w:numId w:val="10"/>
+        </w:numPr>
+      </w:pPr>
+      <w:r>
         <w:t>B</w:t>
-      </w:r>
-    </w:p>
-    <w:p>
-      <w:pPr>
-        <w:pStyle w:val="Text"/>
-        <w:numPr>
-          <w:ilvl w:val="0"/>
-          <w:numId w:val="10"/>
-        </w:numPr>
-      </w:pPr>
-      <w:r>
-        <w:t>D</w:t>
-      </w:r>
-    </w:p>
-    <w:p>
-      <w:pPr>
-        <w:pStyle w:val="Text"/>
-        <w:numPr>
-          <w:ilvl w:val="0"/>
-          <w:numId w:val="10"/>
-        </w:numPr>
-      </w:pPr>
-      <w:r>
-        <w:t>D</w:t>
       </w:r>
     </w:p>
     <w:p>

</xml_diff>

<commit_message>
Created function for populating new Word doc package
</commit_message>
<xml_diff>
--- a/worksheet-generator/docs/test_new.docx
+++ b/worksheet-generator/docs/test_new.docx
@@ -79,7 +79,7 @@
               <w:pStyle w:val="ListActivity"/>
             </w:pPr>
             <w:r>
-              <w:t>deficient in quantity or number; not plentiful or abundant</w:t>
+              <w:t>something that covers or affords protection</w:t>
             </w:r>
           </w:p>
         </w:tc>
@@ -111,7 +111,7 @@
               <w:pStyle w:val="ListActivity"/>
             </w:pPr>
             <w:r>
-              <w:t>something that covers or affords protection</w:t>
+              <w:t>a social science concerned with the production, distribution, and consumption of goods and services</w:t>
             </w:r>
           </w:p>
         </w:tc>
@@ -143,7 +143,7 @@
               <w:pStyle w:val="ListActivity"/>
             </w:pPr>
             <w:r>
-              <w:t>a social science concerned with the production, distribution, and consumption of goods and services</w:t>
+              <w:t>an exchange or transfer of goods, services, or funds</w:t>
             </w:r>
           </w:p>
         </w:tc>
@@ -175,7 +175,7 @@
               <w:pStyle w:val="ListActivity"/>
             </w:pPr>
             <w:r>
-              <w:t>something manufactured or produced for sale</w:t>
+              <w:t>to concentrate one's efforts in a special activity, field, or practice</w:t>
             </w:r>
           </w:p>
         </w:tc>
@@ -207,7 +207,7 @@
               <w:pStyle w:val="ListActivity"/>
             </w:pPr>
             <w:r>
-              <w:t>an exchange or transfer of goods, services, or funds</w:t>
+              <w:t>exercising or involving careful judgment</w:t>
             </w:r>
           </w:p>
         </w:tc>
@@ -239,7 +239,7 @@
               <w:pStyle w:val="ListActivity"/>
             </w:pPr>
             <w:r>
-              <w:t>having a limited nature or existence; not endless</w:t>
+              <w:t>the best or most extreme</w:t>
             </w:r>
           </w:p>
         </w:tc>
@@ -303,7 +303,7 @@
               <w:pStyle w:val="ListActivity"/>
             </w:pPr>
             <w:r>
-              <w:t>the state of lacking money or material possessions</w:t>
+              <w:t>the amount of money that is available for, required for, or assigned to a particular purpose</w:t>
             </w:r>
           </w:p>
         </w:tc>
@@ -335,7 +335,7 @@
               <w:pStyle w:val="ListActivity"/>
             </w:pPr>
             <w:r>
-              <w:t>the best or most extreme</w:t>
+              <w:t>deficient in quantity or number; not plentiful or abundant</w:t>
             </w:r>
           </w:p>
         </w:tc>
@@ -367,7 +367,7 @@
               <w:pStyle w:val="ListActivity"/>
             </w:pPr>
             <w:r>
-              <w:t>to concentrate one's efforts in a special activity, field, or practice</w:t>
+              <w:t>the state of lacking money or material possessions</w:t>
             </w:r>
           </w:p>
         </w:tc>
@@ -399,7 +399,7 @@
               <w:pStyle w:val="ListActivity"/>
             </w:pPr>
             <w:r>
-              <w:t>to make use of for future benefits or advantages</w:t>
+              <w:t>something manufactured or produced for sale</w:t>
             </w:r>
           </w:p>
         </w:tc>
@@ -431,7 +431,7 @@
               <w:pStyle w:val="ListActivity"/>
             </w:pPr>
             <w:r>
-              <w:t>the amount of money that is available for, required for, or assigned to a particular purpose</w:t>
+              <w:t>to make use of for future benefits or advantages</w:t>
             </w:r>
           </w:p>
         </w:tc>
@@ -463,7 +463,7 @@
               <w:pStyle w:val="ListActivity"/>
             </w:pPr>
             <w:r>
-              <w:t>exercising or involving careful judgment</w:t>
+              <w:t>having a limited nature or existence; not endless</w:t>
             </w:r>
           </w:p>
         </w:tc>
@@ -488,7 +488,7 @@
       </w:pPr>
       <w:r>
         <w:drawing>
-          <wp:inline xmlns:wp14="http://schemas.microsoft.com/office/word/2010/wordprocessingDrawing" xmlns:wp="http://schemas.openxmlformats.org/drawingml/2006/wordprocessingDrawing" distT="0" distB="0" distL="0" distR="0" wp14:editId="16FE114B">
+          <wp:inline xmlns:wp14="http://schemas.microsoft.com/office/word/2010/wordprocessingDrawing" xmlns:wp="http://schemas.openxmlformats.org/drawingml/2006/wordprocessingDrawing" distT="0" distB="0" distL="0" distR="0" wp14:editId="DB7A11CB">
             <wp:extent cx="3345180" cy="2230120"/>
             <wp:effectExtent l="19050" t="0" r="9525" b="0"/>
             <wp:docPr id="1" name="Picture"/>
@@ -503,7 +503,7 @@
                     <pic:cNvPicPr/>
                   </pic:nvPicPr>
                   <pic:blipFill>
-                    <a:blip xmlns:r="http://schemas.openxmlformats.org/officeDocument/2006/relationships" r:embed="R90068730b0964c52" cstate="print">
+                    <a:blip xmlns:r="http://schemas.openxmlformats.org/officeDocument/2006/relationships" r:embed="R58865163dded4f5a" cstate="print">
                       <a:extLst>
                         <a:ext uri="{28A0092B-C50C-407E-A947-70E740481C1C}"/>
                       </a:extLst>
@@ -566,7 +566,7 @@
       </w:pPr>
       <w:r>
         <w:drawing>
-          <wp:inline xmlns:wp14="http://schemas.microsoft.com/office/word/2010/wordprocessingDrawing" xmlns:wp="http://schemas.openxmlformats.org/drawingml/2006/wordprocessingDrawing" distT="0" distB="0" distL="0" distR="0" wp14:editId="F658F69D">
+          <wp:inline xmlns:wp14="http://schemas.microsoft.com/office/word/2010/wordprocessingDrawing" xmlns:wp="http://schemas.openxmlformats.org/drawingml/2006/wordprocessingDrawing" distT="0" distB="0" distL="0" distR="0" wp14:editId="68CF9577">
             <wp:extent cx="1721987" cy="2230120"/>
             <wp:effectExtent l="19050" t="0" r="9525" b="0"/>
             <wp:docPr id="2" name="Picture"/>
@@ -581,7 +581,7 @@
                     <pic:cNvPicPr/>
                   </pic:nvPicPr>
                   <pic:blipFill>
-                    <a:blip xmlns:r="http://schemas.openxmlformats.org/officeDocument/2006/relationships" r:embed="R39197d3afca5445c" cstate="print">
+                    <a:blip xmlns:r="http://schemas.openxmlformats.org/officeDocument/2006/relationships" r:embed="R89eb39221f1c48aa" cstate="print">
                       <a:extLst>
                         <a:ext uri="{28A0092B-C50C-407E-A947-70E740481C1C}"/>
                       </a:extLst>
@@ -806,36 +806,36 @@
         </w:numPr>
       </w:pPr>
       <w:r>
+        <w:t>Adam Smith</w:t>
+      </w:r>
+    </w:p>
+    <w:p>
+      <w:pPr>
+        <w:pStyle w:val="Text"/>
+        <w:numPr>
+          <w:ilvl w:val="0"/>
+          <w:numId w:val="5"/>
+        </w:numPr>
+      </w:pPr>
+      <w:r>
+        <w:t>Marie Curie</w:t>
+      </w:r>
+    </w:p>
+    <w:p>
+      <w:pPr>
+        <w:pStyle w:val="Text"/>
+        <w:numPr>
+          <w:ilvl w:val="0"/>
+          <w:numId w:val="5"/>
+        </w:numPr>
+      </w:pPr>
+      <w:r>
         <w:t>Immanuel Kant</w:t>
       </w:r>
     </w:p>
     <w:p>
       <w:pPr>
         <w:pStyle w:val="Text"/>
-        <w:numPr>
-          <w:ilvl w:val="0"/>
-          <w:numId w:val="5"/>
-        </w:numPr>
-      </w:pPr>
-      <w:r>
-        <w:t>Marie Curie</w:t>
-      </w:r>
-    </w:p>
-    <w:p>
-      <w:pPr>
-        <w:pStyle w:val="Text"/>
-        <w:numPr>
-          <w:ilvl w:val="0"/>
-          <w:numId w:val="5"/>
-        </w:numPr>
-      </w:pPr>
-      <w:r>
-        <w:t>Adam Smith</w:t>
-      </w:r>
-    </w:p>
-    <w:p>
-      <w:pPr>
-        <w:pStyle w:val="Text"/>
       </w:pPr>
     </w:p>
     <w:p>
@@ -856,6 +856,18 @@
         </w:numPr>
       </w:pPr>
       <w:r>
+        <w:t>Controlling all steps in the process of making a product</w:t>
+      </w:r>
+    </w:p>
+    <w:p>
+      <w:pPr>
+        <w:pStyle w:val="Text"/>
+        <w:numPr>
+          <w:ilvl w:val="0"/>
+          <w:numId w:val="6"/>
+        </w:numPr>
+      </w:pPr>
+      <w:r>
         <w:t>Having a group of people all work on the same task</w:t>
       </w:r>
     </w:p>
@@ -886,18 +898,6 @@
     <w:p>
       <w:pPr>
         <w:pStyle w:val="Text"/>
-        <w:numPr>
-          <w:ilvl w:val="0"/>
-          <w:numId w:val="6"/>
-        </w:numPr>
-      </w:pPr>
-      <w:r>
-        <w:t>Controlling all steps in the process of making a product</w:t>
-      </w:r>
-    </w:p>
-    <w:p>
-      <w:pPr>
-        <w:pStyle w:val="Text"/>
       </w:pPr>
     </w:p>
     <w:p>
@@ -918,6 +918,18 @@
         </w:numPr>
       </w:pPr>
       <w:r>
+        <w:t>To find customers in new markets</w:t>
+      </w:r>
+    </w:p>
+    <w:p>
+      <w:pPr>
+        <w:pStyle w:val="Text"/>
+        <w:numPr>
+          <w:ilvl w:val="0"/>
+          <w:numId w:val="7"/>
+        </w:numPr>
+      </w:pPr>
+      <w:r>
         <w:t>To improve efficiency and quality in making those products</w:t>
       </w:r>
     </w:p>
@@ -930,7 +942,7 @@
         </w:numPr>
       </w:pPr>
       <w:r>
-        <w:t>To find customers in new markets</w:t>
+        <w:t>To lower competition</w:t>
       </w:r>
     </w:p>
     <w:p>
@@ -942,18 +954,6 @@
         </w:numPr>
       </w:pPr>
       <w:r>
-        <w:t>To lower competition</w:t>
-      </w:r>
-    </w:p>
-    <w:p>
-      <w:pPr>
-        <w:pStyle w:val="Text"/>
-        <w:numPr>
-          <w:ilvl w:val="0"/>
-          <w:numId w:val="7"/>
-        </w:numPr>
-      </w:pPr>
-      <w:r>
         <w:t>To increase competition</w:t>
       </w:r>
     </w:p>
@@ -980,6 +980,30 @@
         </w:numPr>
       </w:pPr>
       <w:r>
+        <w:t>Labor</w:t>
+      </w:r>
+    </w:p>
+    <w:p>
+      <w:pPr>
+        <w:pStyle w:val="Text"/>
+        <w:numPr>
+          <w:ilvl w:val="0"/>
+          <w:numId w:val="8"/>
+        </w:numPr>
+      </w:pPr>
+      <w:r>
+        <w:t>Human wants</w:t>
+      </w:r>
+    </w:p>
+    <w:p>
+      <w:pPr>
+        <w:pStyle w:val="Text"/>
+        <w:numPr>
+          <w:ilvl w:val="0"/>
+          <w:numId w:val="8"/>
+        </w:numPr>
+      </w:pPr>
+      <w:r>
         <w:t>Money</w:t>
       </w:r>
     </w:p>
@@ -992,36 +1016,12 @@
         </w:numPr>
       </w:pPr>
       <w:r>
-        <w:t>Human wants</w:t>
-      </w:r>
-    </w:p>
-    <w:p>
-      <w:pPr>
-        <w:pStyle w:val="Text"/>
-        <w:numPr>
-          <w:ilvl w:val="0"/>
-          <w:numId w:val="8"/>
-        </w:numPr>
-      </w:pPr>
-      <w:r>
         <w:t>Time</w:t>
       </w:r>
     </w:p>
     <w:p>
       <w:pPr>
         <w:pStyle w:val="Text"/>
-        <w:numPr>
-          <w:ilvl w:val="0"/>
-          <w:numId w:val="8"/>
-        </w:numPr>
-      </w:pPr>
-      <w:r>
-        <w:t>Labor</w:t>
-      </w:r>
-    </w:p>
-    <w:p>
-      <w:pPr>
-        <w:pStyle w:val="Text"/>
       </w:pPr>
     </w:p>
     <w:p>
@@ -1116,6 +1116,102 @@
         </w:numPr>
       </w:pPr>
       <w:r>
+        <w:t>shelter</w:t>
+      </w:r>
+    </w:p>
+    <w:p>
+      <w:pPr>
+        <w:pStyle w:val="Text"/>
+        <w:numPr>
+          <w:ilvl w:val="0"/>
+          <w:numId w:val="2"/>
+        </w:numPr>
+      </w:pPr>
+      <w:r>
+        <w:t>economics</w:t>
+      </w:r>
+    </w:p>
+    <w:p>
+      <w:pPr>
+        <w:pStyle w:val="Text"/>
+        <w:numPr>
+          <w:ilvl w:val="0"/>
+          <w:numId w:val="2"/>
+        </w:numPr>
+      </w:pPr>
+      <w:r>
+        <w:t>transaction</w:t>
+      </w:r>
+    </w:p>
+    <w:p>
+      <w:pPr>
+        <w:pStyle w:val="Text"/>
+        <w:numPr>
+          <w:ilvl w:val="0"/>
+          <w:numId w:val="2"/>
+        </w:numPr>
+      </w:pPr>
+      <w:r>
+        <w:t>specialize</w:t>
+      </w:r>
+    </w:p>
+    <w:p>
+      <w:pPr>
+        <w:pStyle w:val="Text"/>
+        <w:numPr>
+          <w:ilvl w:val="0"/>
+          <w:numId w:val="2"/>
+        </w:numPr>
+      </w:pPr>
+      <w:r>
+        <w:t>critical</w:t>
+      </w:r>
+    </w:p>
+    <w:p>
+      <w:pPr>
+        <w:pStyle w:val="Text"/>
+        <w:numPr>
+          <w:ilvl w:val="0"/>
+          <w:numId w:val="2"/>
+        </w:numPr>
+      </w:pPr>
+      <w:r>
+        <w:t>ultimate</w:t>
+      </w:r>
+    </w:p>
+    <w:p>
+      <w:pPr>
+        <w:pStyle w:val="Text"/>
+        <w:numPr>
+          <w:ilvl w:val="0"/>
+          <w:numId w:val="2"/>
+        </w:numPr>
+      </w:pPr>
+      <w:r>
+        <w:t>infrastructure</w:t>
+      </w:r>
+    </w:p>
+    <w:p>
+      <w:pPr>
+        <w:pStyle w:val="Text"/>
+        <w:numPr>
+          <w:ilvl w:val="0"/>
+          <w:numId w:val="2"/>
+        </w:numPr>
+      </w:pPr>
+      <w:r>
+        <w:t>budget</w:t>
+      </w:r>
+    </w:p>
+    <w:p>
+      <w:pPr>
+        <w:pStyle w:val="Text"/>
+        <w:numPr>
+          <w:ilvl w:val="0"/>
+          <w:numId w:val="2"/>
+        </w:numPr>
+      </w:pPr>
+      <w:r>
         <w:t>scarce</w:t>
       </w:r>
     </w:p>
@@ -1128,7 +1224,7 @@
         </w:numPr>
       </w:pPr>
       <w:r>
-        <w:t>shelter</w:t>
+        <w:t>poverty</w:t>
       </w:r>
     </w:p>
     <w:p>
@@ -1140,7 +1236,7 @@
         </w:numPr>
       </w:pPr>
       <w:r>
-        <w:t>economics</w:t>
+        <w:t>goods</w:t>
       </w:r>
     </w:p>
     <w:p>
@@ -1152,7 +1248,7 @@
         </w:numPr>
       </w:pPr>
       <w:r>
-        <w:t>goods</w:t>
+        <w:t>invest</w:t>
       </w:r>
     </w:p>
     <w:p>
@@ -1164,105 +1260,9 @@
         </w:numPr>
       </w:pPr>
       <w:r>
-        <w:t>transaction</w:t>
-      </w:r>
-    </w:p>
-    <w:p>
-      <w:pPr>
-        <w:pStyle w:val="Text"/>
-        <w:numPr>
-          <w:ilvl w:val="0"/>
-          <w:numId w:val="2"/>
-        </w:numPr>
-      </w:pPr>
-      <w:r>
         <w:t>finite</w:t>
       </w:r>
     </w:p>
-    <w:p>
-      <w:pPr>
-        <w:pStyle w:val="Text"/>
-        <w:numPr>
-          <w:ilvl w:val="0"/>
-          <w:numId w:val="2"/>
-        </w:numPr>
-      </w:pPr>
-      <w:r>
-        <w:t>infrastructure</w:t>
-      </w:r>
-    </w:p>
-    <w:p>
-      <w:pPr>
-        <w:pStyle w:val="Text"/>
-        <w:numPr>
-          <w:ilvl w:val="0"/>
-          <w:numId w:val="2"/>
-        </w:numPr>
-      </w:pPr>
-      <w:r>
-        <w:t>poverty</w:t>
-      </w:r>
-    </w:p>
-    <w:p>
-      <w:pPr>
-        <w:pStyle w:val="Text"/>
-        <w:numPr>
-          <w:ilvl w:val="0"/>
-          <w:numId w:val="2"/>
-        </w:numPr>
-      </w:pPr>
-      <w:r>
-        <w:t>ultimate</w:t>
-      </w:r>
-    </w:p>
-    <w:p>
-      <w:pPr>
-        <w:pStyle w:val="Text"/>
-        <w:numPr>
-          <w:ilvl w:val="0"/>
-          <w:numId w:val="2"/>
-        </w:numPr>
-      </w:pPr>
-      <w:r>
-        <w:t>specialize</w:t>
-      </w:r>
-    </w:p>
-    <w:p>
-      <w:pPr>
-        <w:pStyle w:val="Text"/>
-        <w:numPr>
-          <w:ilvl w:val="0"/>
-          <w:numId w:val="2"/>
-        </w:numPr>
-      </w:pPr>
-      <w:r>
-        <w:t>invest</w:t>
-      </w:r>
-    </w:p>
-    <w:p>
-      <w:pPr>
-        <w:pStyle w:val="Text"/>
-        <w:numPr>
-          <w:ilvl w:val="0"/>
-          <w:numId w:val="2"/>
-        </w:numPr>
-      </w:pPr>
-      <w:r>
-        <w:t>budget</w:t>
-      </w:r>
-    </w:p>
-    <w:p>
-      <w:pPr>
-        <w:pStyle w:val="Text"/>
-        <w:numPr>
-          <w:ilvl w:val="0"/>
-          <w:numId w:val="2"/>
-        </w:numPr>
-      </w:pPr>
-      <w:r>
-        <w:t>critical</w:t>
-      </w:r>
-    </w:p>
     <w:p/>
     <w:p>
       <w:pPr>
@@ -1318,7 +1318,7 @@
         </w:numPr>
       </w:pPr>
       <w:r>
-        <w:t>D</w:t>
+        <w:t>B</w:t>
       </w:r>
     </w:p>
     <w:p>
@@ -1330,19 +1330,19 @@
         </w:numPr>
       </w:pPr>
       <w:r>
+        <w:t>C</w:t>
+      </w:r>
+    </w:p>
+    <w:p>
+      <w:pPr>
+        <w:pStyle w:val="Text"/>
+        <w:numPr>
+          <w:ilvl w:val="0"/>
+          <w:numId w:val="10"/>
+        </w:numPr>
+      </w:pPr>
+      <w:r>
         <w:t>B</w:t>
-      </w:r>
-    </w:p>
-    <w:p>
-      <w:pPr>
-        <w:pStyle w:val="Text"/>
-        <w:numPr>
-          <w:ilvl w:val="0"/>
-          <w:numId w:val="10"/>
-        </w:numPr>
-      </w:pPr>
-      <w:r>
-        <w:t>A</w:t>
       </w:r>
     </w:p>
     <w:p>

</xml_diff>